<commit_message>
Made changes to Capstorne Project Proposal
</commit_message>
<xml_diff>
--- a/Other (non technical documents)/Capstone Project 1 Proposal.docx
+++ b/Other (non technical documents)/Capstone Project 1 Proposal.docx
@@ -53,7 +53,7 @@
         <w:t xml:space="preserve">There are many possible clients. NBA scouts want to make sure the players they </w:t>
       </w:r>
       <w:r>
-        <w:t>provide scouting reports on for their NBA teams are likely to be successful, and this study would help them make a more informed selection. Another group of clients are NBA coaches, they are interested in the strengths and weaknesses of the players as that allows them to best utilise the players on the court. NBA teams are another obvious client, as the prediction of key performance metrics into the future allows the front office to make informed financial decisions regarding the contracts they are willing to offer their players.</w:t>
+        <w:t>provide scouting reports on for their NBA teams are likely to be successful, this study would help them make a more informed selection. Another group of clients are NBA coaches, they are interested in the strengths and weaknesses of the players as that allows them to best utilise the players on the court. NBA teams are another obvious client, as the prediction of key performance metrics into the future allows the front office to make informed financial decisions regarding the contracts they are willing to offer their players.</w:t>
       </w:r>
       <w:r>
         <w:t xml:space="preserve"> Players themselves are likely clients, as it allows them to figure out areas that they need to focus on and lets them work on their game in an informed way.</w:t>
@@ -78,7 +78,7 @@
         <w:t>stats.nba.com</w:t>
       </w:r>
       <w:r>
-        <w:t xml:space="preserve"> . Given that we are comparing European players to non-</w:t>
+        <w:t>. Given that we are comparing European players to non-</w:t>
       </w:r>
       <w:r>
         <w:t>European</w:t>
@@ -130,7 +130,13 @@
         <w:t xml:space="preserve"> hypothesis testing. To predict</w:t>
       </w:r>
       <w:r>
-        <w:t xml:space="preserve"> future performance for each player by season (PPG, APG, STL, REB), we will perform multiple linear regression algorithms</w:t>
+        <w:t xml:space="preserve"> future performance for each </w:t>
+      </w:r>
+      <w:r>
+        <w:t>NBA center</w:t>
+      </w:r>
+      <w:r>
+        <w:t xml:space="preserve"> by season (PPG, APG, STL, REB), we will perform multiple linear regression algorithms</w:t>
       </w:r>
       <w:r>
         <w:t xml:space="preserve"> </w:t>
@@ -155,6 +161,9 @@
         <w:t>-</w:t>
       </w:r>
       <w:r>
+        <w:t xml:space="preserve"> </w:t>
+      </w:r>
+      <w:r>
         <w:t>Python files</w:t>
       </w:r>
     </w:p>
@@ -171,13 +180,16 @@
         <w:t>-</w:t>
       </w:r>
       <w:r>
-        <w:t>Possibly a</w:t>
-      </w:r>
-      <w:r>
-        <w:t xml:space="preserve"> video describing the project in detail.</w:t>
+        <w:t xml:space="preserve"> </w:t>
       </w:r>
       <w:bookmarkStart w:id="0" w:name="_GoBack"/>
       <w:bookmarkEnd w:id="0"/>
+      <w:r>
+        <w:t>Possibly a</w:t>
+      </w:r>
+      <w:r>
+        <w:t xml:space="preserve"> video describing the project in detail.</w:t>
+      </w:r>
     </w:p>
     <w:sectPr>
       <w:pgSz w:w="11906" w:h="16838"/>

</xml_diff>